<commit_message>
super admin, edit notadinas teredit juga suratkeluar
</commit_message>
<xml_diff>
--- a/public/notadinas 21.docx
+++ b/public/notadinas 21.docx
@@ -445,7 +445,7 @@
                 <w:sz w:val="20"/>
                 <w:szCs w:val="20"/>
               </w:rPr>
-              <w:t>Kepala Badan Kepegawaian, Pendidikan Dan Pelatihan</w:t>
+              <w:t>Sekretaris Dinas Pendidikan</w:t>
             </w:r>
             <w:r>
               <w:rPr>
@@ -626,7 +626,7 @@
                 <w:szCs w:val="20"/>
                 <w:lang w:val="en-ID"/>
               </w:rPr>
-              <w:t>17 Mei 2021</w:t>
+              <w:t>28 Mei 2021</w:t>
             </w:r>
           </w:p>
         </w:tc>
@@ -878,7 +878,7 @@
                 <w:sz w:val="20"/>
                 <w:szCs w:val="20"/>
               </w:rPr>
-              <w:t>ijin perjlaanan dins ke luar daerah</w:t>
+              <w:t>ijin aja deh</w:t>
             </w:r>
           </w:p>
         </w:tc>
@@ -1931,7 +1931,7 @@
           <w:sz w:val="20"/>
           <w:szCs w:val="20"/>
         </w:rPr>
-        <w:t xml:space="preserve"> 4</w:t>
+        <w:t xml:space="preserve"> 2</w:t>
       </w:r>
       <w:r>
         <w:rPr>
@@ -1947,7 +1947,7 @@
           <w:sz w:val="20"/>
           <w:szCs w:val="20"/>
         </w:rPr>
-        <w:t>(Empat</w:t>
+        <w:t>(Dua</w:t>
       </w:r>
       <w:r>
         <w:rPr>
@@ -2025,7 +2025,7 @@
           <w:sz w:val="20"/>
           <w:szCs w:val="20"/>
         </w:rPr>
-        <w:t>17 Mei </w:t>
+        <w:t>28 Mei </w:t>
       </w:r>
       <w:r>
         <w:rPr>
@@ -2049,7 +2049,7 @@
           <w:sz w:val="20"/>
           <w:szCs w:val="20"/>
         </w:rPr>
-        <w:t>20 Mei 2021</w:t>
+        <w:t>29 Mei 2021</w:t>
       </w:r>
       <w:r>
         <w:rPr>

</xml_diff>

<commit_message>
super admin, edit notadinas skpd dan pembuat
</commit_message>
<xml_diff>
--- a/public/notadinas 21.docx
+++ b/public/notadinas 21.docx
@@ -445,7 +445,7 @@
                 <w:sz w:val="20"/>
                 <w:szCs w:val="20"/>
               </w:rPr>
-              <w:t>Sekretaris Dinas Pendidikan</w:t>
+              <w:t>Sekretaris Badan Kesatuan Bangsa Dan Perlindungan Masyarakat</w:t>
             </w:r>
             <w:r>
               <w:rPr>
@@ -698,7 +698,7 @@
                 <w:sz w:val="20"/>
                 <w:szCs w:val="20"/>
               </w:rPr>
-              <w:t>B-    2</w:t>
+              <w:t>RR-    2</w:t>
             </w:r>
             <w:r>
               <w:rPr>
@@ -722,7 +722,7 @@
                 <w:sz w:val="20"/>
                 <w:szCs w:val="20"/>
               </w:rPr>
-              <w:t>/BKPP/DASI.KHP.1/823/12/2021</w:t>
+              <w:t>/BKPP/DASI.KHP.1/823/5/2021</w:t>
             </w:r>
           </w:p>
         </w:tc>

</xml_diff>